<commit_message>
made some more progress with this work
</commit_message>
<xml_diff>
--- a/StatisticalThinking/DataAnalysisLifeSciences/ClassNotes.docx
+++ b/StatisticalThinking/DataAnalysisLifeSciences/ClassNotes.docx
@@ -1,6 +1,6 @@
 
 <file path=word/document.xml><?xml version="1.0" encoding="utf-8"?>
-<w:document xmlns:wpc="http://schemas.microsoft.com/office/word/2010/wordprocessingCanvas" xmlns:cx="http://schemas.microsoft.com/office/drawing/2014/chartex" xmlns:cx1="http://schemas.microsoft.com/office/drawing/2015/9/8/chartex" xmlns:cx2="http://schemas.microsoft.com/office/drawing/2015/10/21/chartex" xmlns:cx3="http://schemas.microsoft.com/office/drawing/2016/5/9/chartex" xmlns:cx4="http://schemas.microsoft.com/office/drawing/2016/5/10/chartex" xmlns:cx5="http://schemas.microsoft.com/office/drawing/2016/5/11/chartex" xmlns:cx6="http://schemas.microsoft.com/office/drawing/2016/5/12/chartex" xmlns:cx7="http://schemas.microsoft.com/office/drawing/2016/5/13/chartex" xmlns:cx8="http://schemas.microsoft.com/office/drawing/2016/5/14/chartex" xmlns:mc="http://schemas.openxmlformats.org/markup-compatibility/2006" xmlns:aink="http://schemas.microsoft.com/office/drawing/2016/ink" xmlns:am3d="http://schemas.microsoft.com/office/drawing/2017/model3d" xmlns:o="urn:schemas-microsoft-com:office:office" xmlns:r="http://schemas.openxmlformats.org/officeDocument/2006/relationships" xmlns:m="http://schemas.openxmlformats.org/officeDocument/2006/math" xmlns:v="urn:schemas-microsoft-com:vml" xmlns:wp14="http://schemas.microsoft.com/office/word/2010/wordprocessingDrawing" xmlns:wp="http://schemas.openxmlformats.org/drawingml/2006/wordprocessingDrawing" xmlns:w10="urn:schemas-microsoft-com:office:word" xmlns:w="http://schemas.openxmlformats.org/wordprocessingml/2006/main" xmlns:w14="http://schemas.microsoft.com/office/word/2010/wordml" xmlns:w15="http://schemas.microsoft.com/office/word/2012/wordml" xmlns:w16cid="http://schemas.microsoft.com/office/word/2016/wordml/cid" xmlns:w16se="http://schemas.microsoft.com/office/word/2015/wordml/symex" xmlns:wpg="http://schemas.microsoft.com/office/word/2010/wordprocessingGroup" xmlns:wpi="http://schemas.microsoft.com/office/word/2010/wordprocessingInk" xmlns:wne="http://schemas.microsoft.com/office/word/2006/wordml" xmlns:wps="http://schemas.microsoft.com/office/word/2010/wordprocessingShape" mc:Ignorable="w14 w15 w16se w16cid wp14">
+<w:document xmlns:wpc="http://schemas.microsoft.com/office/word/2010/wordprocessingCanvas" xmlns:mc="http://schemas.openxmlformats.org/markup-compatibility/2006" xmlns:o="urn:schemas-microsoft-com:office:office" xmlns:r="http://schemas.openxmlformats.org/officeDocument/2006/relationships" xmlns:m="http://schemas.openxmlformats.org/officeDocument/2006/math" xmlns:v="urn:schemas-microsoft-com:vml" xmlns:wp14="http://schemas.microsoft.com/office/word/2010/wordprocessingDrawing" xmlns:wp="http://schemas.openxmlformats.org/drawingml/2006/wordprocessingDrawing" xmlns:w10="urn:schemas-microsoft-com:office:word" xmlns:w="http://schemas.openxmlformats.org/wordprocessingml/2006/main" xmlns:w14="http://schemas.microsoft.com/office/word/2010/wordml" xmlns:w15="http://schemas.microsoft.com/office/word/2012/wordml" xmlns:wpg="http://schemas.microsoft.com/office/word/2010/wordprocessingGroup" xmlns:wpi="http://schemas.microsoft.com/office/word/2010/wordprocessingInk" xmlns:wne="http://schemas.microsoft.com/office/word/2006/wordml" xmlns:wps="http://schemas.microsoft.com/office/word/2010/wordprocessingShape" mc:Ignorable="w14 w15 wp14">
   <w:body>
     <w:p>
       <w:pPr>
@@ -24,13 +24,47 @@
         </w:numPr>
       </w:pPr>
       <w:r>
-        <w:t>P-value is the answer to the question: What is the probability that an outcome from the null distribution is bigger than what we observed when the null hy</w:t>
+        <w:t xml:space="preserve">P-value is the answer to the question: What is the probability that an outcome from the null distribution is bigger than what we observed when the null hypothesis is true. </w:t>
       </w:r>
+    </w:p>
+    <w:p/>
+    <w:p>
+      <w:pPr>
+        <w:rPr>
+          <w:b/>
+          <w:u w:val="single"/>
+        </w:rPr>
+      </w:pPr>
+      <w:r>
+        <w:rPr>
+          <w:b/>
+          <w:u w:val="single"/>
+        </w:rPr>
+        <w:t xml:space="preserve">Central Limit Theorem (CLT) and t-distribution </w:t>
+      </w:r>
+    </w:p>
+    <w:p>
+      <w:pPr>
+        <w:pStyle w:val="ListParagraph"/>
+        <w:numPr>
+          <w:ilvl w:val="0"/>
+          <w:numId w:val="1"/>
+        </w:numPr>
+      </w:pPr>
+      <w:r>
+        <w:t xml:space="preserve">If we apply the CLT, the distribution of the t-statistic is normal with mean 0 and standard deviation 1. </w:t>
+      </w:r>
+    </w:p>
+    <w:p>
+      <w:pPr>
+        <w:pStyle w:val="ListParagraph"/>
+        <w:numPr>
+          <w:ilvl w:val="0"/>
+          <w:numId w:val="1"/>
+        </w:numPr>
+      </w:pPr>
       <w:bookmarkStart w:id="0" w:name="_GoBack"/>
       <w:bookmarkEnd w:id="0"/>
-      <w:r>
-        <w:t xml:space="preserve">pothesis is true. </w:t>
-      </w:r>
     </w:p>
     <w:sectPr>
       <w:pgSz w:w="12240" w:h="15840"/>
@@ -43,11 +77,11 @@
 </file>
 
 <file path=word/numbering.xml><?xml version="1.0" encoding="utf-8"?>
-<w:numbering xmlns:wpc="http://schemas.microsoft.com/office/word/2010/wordprocessingCanvas" xmlns:cx="http://schemas.microsoft.com/office/drawing/2014/chartex" xmlns:cx1="http://schemas.microsoft.com/office/drawing/2015/9/8/chartex" xmlns:cx2="http://schemas.microsoft.com/office/drawing/2015/10/21/chartex" xmlns:cx3="http://schemas.microsoft.com/office/drawing/2016/5/9/chartex" xmlns:cx4="http://schemas.microsoft.com/office/drawing/2016/5/10/chartex" xmlns:cx5="http://schemas.microsoft.com/office/drawing/2016/5/11/chartex" xmlns:cx6="http://schemas.microsoft.com/office/drawing/2016/5/12/chartex" xmlns:cx7="http://schemas.microsoft.com/office/drawing/2016/5/13/chartex" xmlns:cx8="http://schemas.microsoft.com/office/drawing/2016/5/14/chartex" xmlns:mc="http://schemas.openxmlformats.org/markup-compatibility/2006" xmlns:aink="http://schemas.microsoft.com/office/drawing/2016/ink" xmlns:am3d="http://schemas.microsoft.com/office/drawing/2017/model3d" xmlns:o="urn:schemas-microsoft-com:office:office" xmlns:r="http://schemas.openxmlformats.org/officeDocument/2006/relationships" xmlns:m="http://schemas.openxmlformats.org/officeDocument/2006/math" xmlns:v="urn:schemas-microsoft-com:vml" xmlns:wp14="http://schemas.microsoft.com/office/word/2010/wordprocessingDrawing" xmlns:wp="http://schemas.openxmlformats.org/drawingml/2006/wordprocessingDrawing" xmlns:w10="urn:schemas-microsoft-com:office:word" xmlns:w="http://schemas.openxmlformats.org/wordprocessingml/2006/main" xmlns:w14="http://schemas.microsoft.com/office/word/2010/wordml" xmlns:w15="http://schemas.microsoft.com/office/word/2012/wordml" xmlns:w16cid="http://schemas.microsoft.com/office/word/2016/wordml/cid" xmlns:w16se="http://schemas.microsoft.com/office/word/2015/wordml/symex" xmlns:wpg="http://schemas.microsoft.com/office/word/2010/wordprocessingGroup" xmlns:wpi="http://schemas.microsoft.com/office/word/2010/wordprocessingInk" xmlns:wne="http://schemas.microsoft.com/office/word/2006/wordml" xmlns:wps="http://schemas.microsoft.com/office/word/2010/wordprocessingShape" mc:Ignorable="w14 w15 w16se w16cid wp14">
+<w:numbering xmlns:wpc="http://schemas.microsoft.com/office/word/2010/wordprocessingCanvas" xmlns:mc="http://schemas.openxmlformats.org/markup-compatibility/2006" xmlns:o="urn:schemas-microsoft-com:office:office" xmlns:r="http://schemas.openxmlformats.org/officeDocument/2006/relationships" xmlns:m="http://schemas.openxmlformats.org/officeDocument/2006/math" xmlns:v="urn:schemas-microsoft-com:vml" xmlns:wp14="http://schemas.microsoft.com/office/word/2010/wordprocessingDrawing" xmlns:wp="http://schemas.openxmlformats.org/drawingml/2006/wordprocessingDrawing" xmlns:w10="urn:schemas-microsoft-com:office:word" xmlns:w="http://schemas.openxmlformats.org/wordprocessingml/2006/main" xmlns:w14="http://schemas.microsoft.com/office/word/2010/wordml" xmlns:w15="http://schemas.microsoft.com/office/word/2012/wordml" xmlns:wpg="http://schemas.microsoft.com/office/word/2010/wordprocessingGroup" xmlns:wpi="http://schemas.microsoft.com/office/word/2010/wordprocessingInk" xmlns:wne="http://schemas.microsoft.com/office/word/2006/wordml" xmlns:wps="http://schemas.microsoft.com/office/word/2010/wordprocessingShape" mc:Ignorable="w14 w15 wp14">
   <w:abstractNum w:abstractNumId="0" w15:restartNumberingAfterBreak="0">
     <w:nsid w:val="72992ACE"/>
     <w:multiLevelType w:val="hybridMultilevel"/>
-    <w:tmpl w:val="9B2C73BA"/>
+    <w:tmpl w:val="44C0E29E"/>
     <w:lvl w:ilvl="0" w:tplc="04090001">
       <w:start w:val="1"/>
       <w:numFmt w:val="bullet"/>
@@ -164,7 +198,7 @@
 </file>
 
 <file path=word/styles.xml><?xml version="1.0" encoding="utf-8"?>
-<w:styles xmlns:mc="http://schemas.openxmlformats.org/markup-compatibility/2006" xmlns:r="http://schemas.openxmlformats.org/officeDocument/2006/relationships" xmlns:w="http://schemas.openxmlformats.org/wordprocessingml/2006/main" xmlns:w14="http://schemas.microsoft.com/office/word/2010/wordml" xmlns:w15="http://schemas.microsoft.com/office/word/2012/wordml" xmlns:w16cid="http://schemas.microsoft.com/office/word/2016/wordml/cid" xmlns:w16se="http://schemas.microsoft.com/office/word/2015/wordml/symex" mc:Ignorable="w14 w15 w16se w16cid">
+<w:styles xmlns:mc="http://schemas.openxmlformats.org/markup-compatibility/2006" xmlns:r="http://schemas.openxmlformats.org/officeDocument/2006/relationships" xmlns:w="http://schemas.openxmlformats.org/wordprocessingml/2006/main" xmlns:w14="http://schemas.microsoft.com/office/word/2010/wordml" xmlns:w15="http://schemas.microsoft.com/office/word/2012/wordml" mc:Ignorable="w14 w15">
   <w:docDefaults>
     <w:rPrDefault>
       <w:rPr>
@@ -180,7 +214,7 @@
       </w:pPr>
     </w:pPrDefault>
   </w:docDefaults>
-  <w:latentStyles w:defLockedState="0" w:defUIPriority="99" w:defSemiHidden="0" w:defUnhideWhenUsed="0" w:defQFormat="0" w:count="375">
+  <w:latentStyles w:defLockedState="0" w:defUIPriority="99" w:defSemiHidden="0" w:defUnhideWhenUsed="0" w:defQFormat="0" w:count="371">
     <w:lsdException w:name="Normal" w:uiPriority="0" w:qFormat="1"/>
     <w:lsdException w:name="heading 1" w:uiPriority="9" w:qFormat="1"/>
     <w:lsdException w:name="heading 2" w:semiHidden="1" w:uiPriority="9" w:unhideWhenUsed="1" w:qFormat="1"/>
@@ -552,10 +586,6 @@
     <w:lsdException w:name="List Table 5 Dark Accent 6" w:uiPriority="50"/>
     <w:lsdException w:name="List Table 6 Colorful Accent 6" w:uiPriority="51"/>
     <w:lsdException w:name="List Table 7 Colorful Accent 6" w:uiPriority="52"/>
-    <w:lsdException w:name="Mention" w:semiHidden="1" w:unhideWhenUsed="1"/>
-    <w:lsdException w:name="Smart Hyperlink" w:semiHidden="1" w:unhideWhenUsed="1"/>
-    <w:lsdException w:name="Hashtag" w:semiHidden="1" w:unhideWhenUsed="1"/>
-    <w:lsdException w:name="Unresolved Mention" w:semiHidden="1" w:unhideWhenUsed="1"/>
   </w:latentStyles>
   <w:style w:type="paragraph" w:default="1" w:styleId="Normal">
     <w:name w:val="Normal"/>

</xml_diff>

<commit_message>
completed power calculation exercises
</commit_message>
<xml_diff>
--- a/StatisticalThinking/DataAnalysisLifeSciences/ClassNotes.docx
+++ b/StatisticalThinking/DataAnalysisLifeSciences/ClassNotes.docx
@@ -55,16 +55,38 @@
         <w:t xml:space="preserve">If we apply the CLT, the distribution of the t-statistic is normal with mean 0 and standard deviation 1. </w:t>
       </w:r>
     </w:p>
+    <w:p/>
     <w:p>
-      <w:pPr>
-        <w:pStyle w:val="ListParagraph"/>
-        <w:numPr>
-          <w:ilvl w:val="0"/>
-          <w:numId w:val="1"/>
-        </w:numPr>
-      </w:pPr>
-      <w:bookmarkStart w:id="0" w:name="_GoBack"/>
-      <w:bookmarkEnd w:id="0"/>
+      <w:r>
+        <w:rPr>
+          <w:b/>
+        </w:rPr>
+        <w:t xml:space="preserve">My little helper: </w:t>
+      </w:r>
+      <w:r>
+        <w:t xml:space="preserve"> &lt;3 </w:t>
+      </w:r>
+    </w:p>
+    <w:p>
+      <w:hyperlink r:id="rId5" w:history="1">
+        <w:r>
+          <w:rPr>
+            <w:rStyle w:val="Hyperlink"/>
+          </w:rPr>
+          <w:t>https://rstudio-pubs-static.s3.amazonaws.com/155770_0c286e39b48b4670ab7abab</w:t>
+        </w:r>
+        <w:bookmarkStart w:id="0" w:name="_GoBack"/>
+        <w:bookmarkEnd w:id="0"/>
+        <w:r>
+          <w:rPr>
+            <w:rStyle w:val="Hyperlink"/>
+          </w:rPr>
+          <w:t>b103a7448.html#clt-in-practice</w:t>
+        </w:r>
+      </w:hyperlink>
+      <w:r>
+        <w:t xml:space="preserve"> </w:t>
+      </w:r>
     </w:p>
     <w:sectPr>
       <w:pgSz w:w="12240" w:h="15840"/>
@@ -629,6 +651,17 @@
       <w:contextualSpacing/>
     </w:pPr>
   </w:style>
+  <w:style w:type="character" w:styleId="Hyperlink">
+    <w:name w:val="Hyperlink"/>
+    <w:basedOn w:val="DefaultParagraphFont"/>
+    <w:uiPriority w:val="99"/>
+    <w:unhideWhenUsed/>
+    <w:rsid w:val="00D15814"/>
+    <w:rPr>
+      <w:color w:val="0563C1" w:themeColor="hyperlink"/>
+      <w:u w:val="single"/>
+    </w:rPr>
+  </w:style>
 </w:styles>
 </file>
 

</xml_diff>